<commit_message>
Se actualizan endpoints de invitacion y sorteo
</commit_message>
<xml_diff>
--- a/Back-SIPROE/public/assets/Anexo-Invitacion.docx
+++ b/Back-SIPROE/public/assets/Anexo-Invitacion.docx
@@ -508,12 +508,12 @@
         <w:tblLook w:val="04A0" w:firstRow="1" w:lastRow="0" w:firstColumn="1" w:lastColumn="0" w:noHBand="0" w:noVBand="1"/>
       </w:tblPr>
       <w:tblGrid>
-        <w:gridCol w:w="1549"/>
-        <w:gridCol w:w="1741"/>
-        <w:gridCol w:w="975"/>
-        <w:gridCol w:w="2315"/>
-        <w:gridCol w:w="999"/>
-        <w:gridCol w:w="1488"/>
+        <w:gridCol w:w="1308"/>
+        <w:gridCol w:w="1896"/>
+        <w:gridCol w:w="846"/>
+        <w:gridCol w:w="2808"/>
+        <w:gridCol w:w="952"/>
+        <w:gridCol w:w="1257"/>
       </w:tblGrid>
       <w:tr>
         <w:trPr>
@@ -735,6 +735,8 @@
               <w:rPr>
                 <w:rFonts w:ascii="Arial" w:eastAsiaTheme="minorHAnsi" w:hAnsi="Arial" w:cs="Arial"/>
                 <w:color w:val="000000"/>
+                <w:sz w:val="18"/>
+                <w:szCs w:val="18"/>
                 <w:lang w:val="es-MX"/>
               </w:rPr>
             </w:pPr>
@@ -742,6 +744,8 @@
               <w:rPr>
                 <w:rFonts w:ascii="Arial" w:eastAsiaTheme="minorHAnsi" w:hAnsi="Arial" w:cs="Arial"/>
                 <w:color w:val="000000"/>
+                <w:sz w:val="18"/>
+                <w:szCs w:val="18"/>
                 <w:lang w:val="es-MX"/>
               </w:rPr>
               <w:t xml:space="preserve">[[#productos]] </w:t>
@@ -750,6 +754,8 @@
               <w:rPr>
                 <w:rFonts w:ascii="Arial" w:eastAsiaTheme="minorHAnsi" w:hAnsi="Arial" w:cs="Arial"/>
                 <w:color w:val="000000"/>
+                <w:sz w:val="18"/>
+                <w:szCs w:val="18"/>
                 <w:lang w:val="es-MX"/>
               </w:rPr>
               <w:t>[[id]]</w:t>
@@ -766,6 +772,8 @@
               <w:rPr>
                 <w:rFonts w:ascii="Arial" w:eastAsiaTheme="minorHAnsi" w:hAnsi="Arial" w:cs="Arial"/>
                 <w:color w:val="000000"/>
+                <w:sz w:val="18"/>
+                <w:szCs w:val="18"/>
                 <w:lang w:val="es-MX"/>
               </w:rPr>
             </w:pPr>
@@ -773,22 +781,30 @@
               <w:rPr>
                 <w:rFonts w:ascii="Arial" w:eastAsiaTheme="minorHAnsi" w:hAnsi="Arial" w:cs="Arial"/>
                 <w:color w:val="000000"/>
+                <w:sz w:val="18"/>
+                <w:szCs w:val="18"/>
                 <w:lang w:val="es-MX"/>
               </w:rPr>
               <w:t>[[</w:t>
             </w:r>
+            <w:proofErr w:type="spellStart"/>
             <w:r>
               <w:rPr>
                 <w:rFonts w:ascii="Arial" w:eastAsiaTheme="minorHAnsi" w:hAnsi="Arial" w:cs="Arial"/>
                 <w:color w:val="000000"/>
+                <w:sz w:val="18"/>
+                <w:szCs w:val="18"/>
                 <w:lang w:val="es-MX"/>
               </w:rPr>
               <w:t>dt</w:t>
             </w:r>
+            <w:proofErr w:type="spellEnd"/>
             <w:r>
               <w:rPr>
                 <w:rFonts w:ascii="Arial" w:eastAsiaTheme="minorHAnsi" w:hAnsi="Arial" w:cs="Arial"/>
                 <w:color w:val="000000"/>
+                <w:sz w:val="18"/>
+                <w:szCs w:val="18"/>
                 <w:lang w:val="es-MX"/>
               </w:rPr>
               <w:t>]]</w:t>
@@ -805,6 +821,8 @@
               <w:rPr>
                 <w:rFonts w:ascii="Arial" w:eastAsiaTheme="minorHAnsi" w:hAnsi="Arial" w:cs="Arial"/>
                 <w:color w:val="000000"/>
+                <w:sz w:val="18"/>
+                <w:szCs w:val="18"/>
                 <w:lang w:val="es-MX"/>
               </w:rPr>
             </w:pPr>
@@ -812,25 +830,11 @@
               <w:rPr>
                 <w:rFonts w:ascii="Arial" w:eastAsiaTheme="minorHAnsi" w:hAnsi="Arial" w:cs="Arial"/>
                 <w:color w:val="000000"/>
+                <w:sz w:val="18"/>
+                <w:szCs w:val="18"/>
                 <w:lang w:val="es-MX"/>
               </w:rPr>
-              <w:t>[[</w:t>
-            </w:r>
-            <w:r>
-              <w:rPr>
-                <w:rFonts w:ascii="Arial" w:eastAsiaTheme="minorHAnsi" w:hAnsi="Arial" w:cs="Arial"/>
-                <w:color w:val="000000"/>
-                <w:lang w:val="es-MX"/>
-              </w:rPr>
-              <w:t>clave</w:t>
-            </w:r>
-            <w:r>
-              <w:rPr>
-                <w:rFonts w:ascii="Arial" w:eastAsiaTheme="minorHAnsi" w:hAnsi="Arial" w:cs="Arial"/>
-                <w:color w:val="000000"/>
-                <w:lang w:val="es-MX"/>
-              </w:rPr>
-              <w:t>]]</w:t>
+              <w:t>[[clave]]</w:t>
             </w:r>
           </w:p>
         </w:tc>
@@ -844,6 +848,8 @@
               <w:rPr>
                 <w:rFonts w:ascii="Arial" w:eastAsiaTheme="minorHAnsi" w:hAnsi="Arial" w:cs="Arial"/>
                 <w:color w:val="000000"/>
+                <w:sz w:val="18"/>
+                <w:szCs w:val="18"/>
                 <w:lang w:val="es-MX"/>
               </w:rPr>
             </w:pPr>
@@ -851,25 +857,11 @@
               <w:rPr>
                 <w:rFonts w:ascii="Arial" w:eastAsiaTheme="minorHAnsi" w:hAnsi="Arial" w:cs="Arial"/>
                 <w:color w:val="000000"/>
+                <w:sz w:val="18"/>
+                <w:szCs w:val="18"/>
                 <w:lang w:val="es-MX"/>
               </w:rPr>
-              <w:t>[[</w:t>
-            </w:r>
-            <w:r>
-              <w:rPr>
-                <w:rFonts w:ascii="Arial" w:eastAsiaTheme="minorHAnsi" w:hAnsi="Arial" w:cs="Arial"/>
-                <w:color w:val="000000"/>
-                <w:lang w:val="es-MX"/>
-              </w:rPr>
-              <w:t>ut</w:t>
-            </w:r>
-            <w:r>
-              <w:rPr>
-                <w:rFonts w:ascii="Arial" w:eastAsiaTheme="minorHAnsi" w:hAnsi="Arial" w:cs="Arial"/>
-                <w:color w:val="000000"/>
-                <w:lang w:val="es-MX"/>
-              </w:rPr>
-              <w:t>]]</w:t>
+              <w:t>[[ut]]</w:t>
             </w:r>
           </w:p>
         </w:tc>
@@ -883,6 +875,8 @@
               <w:rPr>
                 <w:rFonts w:ascii="Arial" w:eastAsiaTheme="minorHAnsi" w:hAnsi="Arial" w:cs="Arial"/>
                 <w:color w:val="000000"/>
+                <w:sz w:val="18"/>
+                <w:szCs w:val="18"/>
                 <w:lang w:val="es-MX"/>
               </w:rPr>
             </w:pPr>
@@ -890,25 +884,11 @@
               <w:rPr>
                 <w:rFonts w:ascii="Arial" w:eastAsiaTheme="minorHAnsi" w:hAnsi="Arial" w:cs="Arial"/>
                 <w:color w:val="000000"/>
+                <w:sz w:val="18"/>
+                <w:szCs w:val="18"/>
                 <w:lang w:val="es-MX"/>
               </w:rPr>
-              <w:t>[[</w:t>
-            </w:r>
-            <w:r>
-              <w:rPr>
-                <w:rFonts w:ascii="Arial" w:eastAsiaTheme="minorHAnsi" w:hAnsi="Arial" w:cs="Arial"/>
-                <w:color w:val="000000"/>
-                <w:lang w:val="es-MX"/>
-              </w:rPr>
-              <w:t>fecha</w:t>
-            </w:r>
-            <w:r>
-              <w:rPr>
-                <w:rFonts w:ascii="Arial" w:eastAsiaTheme="minorHAnsi" w:hAnsi="Arial" w:cs="Arial"/>
-                <w:color w:val="000000"/>
-                <w:lang w:val="es-MX"/>
-              </w:rPr>
-              <w:t>]]</w:t>
+              <w:t>[[fecha]]</w:t>
             </w:r>
           </w:p>
         </w:tc>
@@ -922,6 +902,8 @@
               <w:rPr>
                 <w:rFonts w:ascii="Arial" w:eastAsiaTheme="minorHAnsi" w:hAnsi="Arial" w:cs="Arial"/>
                 <w:color w:val="000000"/>
+                <w:sz w:val="18"/>
+                <w:szCs w:val="18"/>
                 <w:lang w:val="es-MX"/>
               </w:rPr>
             </w:pPr>
@@ -929,30 +911,18 @@
               <w:rPr>
                 <w:rFonts w:ascii="Arial" w:eastAsiaTheme="minorHAnsi" w:hAnsi="Arial" w:cs="Arial"/>
                 <w:color w:val="000000"/>
+                <w:sz w:val="18"/>
+                <w:szCs w:val="18"/>
                 <w:lang w:val="es-MX"/>
               </w:rPr>
-              <w:t>[[</w:t>
+              <w:t>[[hora]]</w:t>
             </w:r>
             <w:r>
               <w:rPr>
                 <w:rFonts w:ascii="Arial" w:eastAsiaTheme="minorHAnsi" w:hAnsi="Arial" w:cs="Arial"/>
                 <w:color w:val="000000"/>
-                <w:lang w:val="es-MX"/>
-              </w:rPr>
-              <w:t>hora</w:t>
-            </w:r>
-            <w:r>
-              <w:rPr>
-                <w:rFonts w:ascii="Arial" w:eastAsiaTheme="minorHAnsi" w:hAnsi="Arial" w:cs="Arial"/>
-                <w:color w:val="000000"/>
-                <w:lang w:val="es-MX"/>
-              </w:rPr>
-              <w:t>]]</w:t>
-            </w:r>
-            <w:r>
-              <w:rPr>
-                <w:rFonts w:ascii="Arial" w:eastAsiaTheme="minorHAnsi" w:hAnsi="Arial" w:cs="Arial"/>
-                <w:color w:val="000000"/>
+                <w:sz w:val="18"/>
+                <w:szCs w:val="18"/>
                 <w:lang w:val="es-MX"/>
               </w:rPr>
               <w:t xml:space="preserve"> [[/productos]]</w:t>
@@ -1489,7 +1459,27 @@
                 <w:color w:val="404040" w:themeColor="text1" w:themeTint="BF"/>
                 <w:sz w:val="20"/>
               </w:rPr>
-              <w:t>[Nombre de la persona Secretaria de OD]</w:t>
+              <w:t xml:space="preserve">[Nombre de la persona </w:t>
+            </w:r>
+            <w:proofErr w:type="gramStart"/>
+            <w:r>
+              <w:rPr>
+                <w:rFonts w:ascii="Arial"/>
+                <w:b/>
+                <w:color w:val="404040" w:themeColor="text1" w:themeTint="BF"/>
+                <w:sz w:val="20"/>
+              </w:rPr>
+              <w:t>Secretaria</w:t>
+            </w:r>
+            <w:proofErr w:type="gramEnd"/>
+            <w:r>
+              <w:rPr>
+                <w:rFonts w:ascii="Arial"/>
+                <w:b/>
+                <w:color w:val="404040" w:themeColor="text1" w:themeTint="BF"/>
+                <w:sz w:val="20"/>
+              </w:rPr>
+              <w:t xml:space="preserve"> de OD]</w:t>
             </w:r>
           </w:p>
         </w:tc>

</xml_diff>